<commit_message>
Dev with constant / Map Begin
</commit_message>
<xml_diff>
--- a/documents/for dev/Research for dev.docx
+++ b/documents/for dev/Research for dev.docx
@@ -4,15 +4,22 @@
   <w:body>
     <w:p>
       <w:r>
-        <w:t xml:space="preserve">mercredi 16 janvier 2013 : </w:t>
+        <w:t>mercredi 16 janvier 2013 : Dev plateforme Constant/benoit</w:t>
       </w:r>
-      <w:proofErr w:type="spellStart"/>
+    </w:p>
+    <w:p>
       <w:r>
-        <w:t>Dev</w:t>
+        <w:t>Application de la logique suivante :</w:t>
       </w:r>
-      <w:proofErr w:type="spellEnd"/>
+    </w:p>
+    <w:p>
       <w:r>
-        <w:t xml:space="preserve"> plateforme Constant/benoit</w:t>
+        <w:t>La map logique sera implémenter en un tableau, constitué de case de tailles définit en pixels !</w:t>
+      </w:r>
+    </w:p>
+    <w:p>
+      <w:r>
+        <w:t>La map graphique sera UNE image de fond, qui défilera en fonction des déplacements du personnages !</w:t>
       </w:r>
       <w:bookmarkStart w:id="0" w:name="_GoBack"/>
       <w:bookmarkEnd w:id="0"/>

</xml_diff>